<commit_message>
Update latest version with Pitch Elevator document
</commit_message>
<xml_diff>
--- a/documentation/FGV-MBA - Aplicações Estatística Espacial - Pré-Projeto - Grupo 2 .docx
+++ b/documentation/FGV-MBA - Aplicações Estatística Espacial - Pré-Projeto - Grupo 2 .docx
@@ -2633,13 +2633,6 @@
       </w:r>
     </w:p>
     <w:p>
-      <w:pPr>
-        <w:rPr>
-          <w:rFonts w:eastAsiaTheme="majorEastAsia"/>
-          <w:sz w:val="22"/>
-          <w:szCs w:val="22"/>
-        </w:rPr>
-      </w:pPr>
       <w:r>
         <w:rPr>
           <w:noProof/>
@@ -2652,9 +2645,9 @@
           <w:noProof/>
         </w:rPr>
         <w:drawing>
-          <wp:inline distT="0" distB="0" distL="0" distR="0" wp14:anchorId="40E5D57F" wp14:editId="62F5FD45">
-            <wp:extent cx="4622800" cy="4823289"/>
-            <wp:effectExtent l="0" t="0" r="6350" b="0"/>
+          <wp:inline distT="0" distB="0" distL="0" distR="0" wp14:anchorId="40E5D57F" wp14:editId="5BAD95FB">
+            <wp:extent cx="3543300" cy="3696972"/>
+            <wp:effectExtent l="0" t="0" r="0" b="0"/>
             <wp:docPr id="1" name="Picture 1"/>
             <wp:cNvGraphicFramePr>
               <a:graphicFrameLocks xmlns:a="http://schemas.openxmlformats.org/drawingml/2006/main" noChangeAspect="1"/>
@@ -2675,7 +2668,7 @@
                   <pic:spPr>
                     <a:xfrm>
                       <a:off x="0" y="0"/>
-                      <a:ext cx="4715220" cy="4919717"/>
+                      <a:ext cx="3640298" cy="3798177"/>
                     </a:xfrm>
                     <a:prstGeom prst="rect">
                       <a:avLst/>
@@ -2708,11 +2701,6 @@
         </w:rPr>
         <w:t>Localização das Distribuidoras e Refinarias de Petróleo em Território Nacional</w:t>
       </w:r>
-    </w:p>
-    <w:p>
-      <w:pPr>
-        <w:jc w:val="center"/>
-      </w:pPr>
     </w:p>
     <w:p>
       <w:pPr>
@@ -2774,7 +2762,6 @@
                 <w:sz w:val="18"/>
                 <w:szCs w:val="18"/>
               </w:rPr>
-              <w:lastRenderedPageBreak/>
               <w:t>Refinarias de Petróleo Instaladas em Território Nacional</w:t>
             </w:r>
           </w:p>
@@ -5622,6 +5609,7 @@
       <w:pPr>
         <w:jc w:val="both"/>
         <w:rPr>
+          <w:rStyle w:val="Hyperlink"/>
           <w:sz w:val="20"/>
           <w:szCs w:val="20"/>
         </w:rPr>
@@ -5639,6 +5627,7 @@
     </w:p>
     <w:p>
       <w:pPr>
+        <w:jc w:val="both"/>
         <w:rPr>
           <w:rFonts w:eastAsiaTheme="majorEastAsia"/>
           <w:b/>
@@ -5647,15 +5636,6 @@
           <w:szCs w:val="28"/>
         </w:rPr>
       </w:pPr>
-      <w:r>
-        <w:rPr>
-          <w:b/>
-          <w:bCs/>
-          <w:sz w:val="28"/>
-          <w:szCs w:val="28"/>
-        </w:rPr>
-        <w:br w:type="page"/>
-      </w:r>
     </w:p>
     <w:p>
       <w:pPr>
@@ -5682,7 +5662,6 @@
           <w:sz w:val="28"/>
           <w:szCs w:val="28"/>
         </w:rPr>
-        <w:lastRenderedPageBreak/>
         <w:t>Ferramentas</w:t>
       </w:r>
     </w:p>
@@ -6035,6 +6014,7 @@
         <w:jc w:val="both"/>
       </w:pPr>
       <w:r>
+        <w:lastRenderedPageBreak/>
         <w:t>Regressão linear múltipla do preço da gasolina comum em função das distâncias calculadas para os centroides dos municípios pesquisados (Distância Média, Desvio Padrão da Distância, Distância Mínima, Distância Máxima)</w:t>
       </w:r>
       <w:r>

</xml_diff>

<commit_message>
small changes on pre-project pitch
</commit_message>
<xml_diff>
--- a/documentation/FGV-MBA - Aplicações Estatística Espacial - Pré-Projeto - Grupo 2 .docx
+++ b/documentation/FGV-MBA - Aplicações Estatística Espacial - Pré-Projeto - Grupo 2 .docx
@@ -87,10 +87,10 @@
         <w:tblLook w:val="04A0" w:firstRow="1" w:lastRow="0" w:firstColumn="1" w:lastColumn="0" w:noHBand="0" w:noVBand="1"/>
       </w:tblPr>
       <w:tblGrid>
-        <w:gridCol w:w="1046"/>
-        <w:gridCol w:w="3512"/>
-        <w:gridCol w:w="1444"/>
-        <w:gridCol w:w="3626"/>
+        <w:gridCol w:w="841"/>
+        <w:gridCol w:w="3727"/>
+        <w:gridCol w:w="1440"/>
+        <w:gridCol w:w="3620"/>
       </w:tblGrid>
       <w:tr>
         <w:trPr>
@@ -99,7 +99,7 @@
         </w:trPr>
         <w:tc>
           <w:tcPr>
-            <w:tcW w:w="543" w:type="pct"/>
+            <w:tcW w:w="436" w:type="pct"/>
             <w:shd w:val="clear" w:color="auto" w:fill="FFFFFF"/>
             <w:tcMar>
               <w:top w:w="60" w:type="dxa"/>
@@ -135,7 +135,7 @@
         </w:tc>
         <w:tc>
           <w:tcPr>
-            <w:tcW w:w="1824" w:type="pct"/>
+            <w:tcW w:w="1935" w:type="pct"/>
             <w:shd w:val="clear" w:color="auto" w:fill="FFFFFF"/>
             <w:tcMar>
               <w:top w:w="60" w:type="dxa"/>
@@ -170,7 +170,7 @@
         </w:tc>
         <w:tc>
           <w:tcPr>
-            <w:tcW w:w="750" w:type="pct"/>
+            <w:tcW w:w="748" w:type="pct"/>
             <w:shd w:val="clear" w:color="auto" w:fill="FFFFFF"/>
             <w:tcMar>
               <w:top w:w="60" w:type="dxa"/>
@@ -205,7 +205,7 @@
         </w:tc>
         <w:tc>
           <w:tcPr>
-            <w:tcW w:w="1883" w:type="pct"/>
+            <w:tcW w:w="1880" w:type="pct"/>
             <w:shd w:val="clear" w:color="auto" w:fill="FFFFFF"/>
             <w:tcMar>
               <w:top w:w="60" w:type="dxa"/>
@@ -245,7 +245,7 @@
         </w:trPr>
         <w:tc>
           <w:tcPr>
-            <w:tcW w:w="543" w:type="pct"/>
+            <w:tcW w:w="436" w:type="pct"/>
             <w:shd w:val="clear" w:color="auto" w:fill="FFFFFF"/>
             <w:tcMar>
               <w:top w:w="60" w:type="dxa"/>
@@ -330,7 +330,7 @@
         </w:tc>
         <w:tc>
           <w:tcPr>
-            <w:tcW w:w="1824" w:type="pct"/>
+            <w:tcW w:w="1935" w:type="pct"/>
             <w:shd w:val="clear" w:color="auto" w:fill="FFFFFF"/>
             <w:tcMar>
               <w:top w:w="60" w:type="dxa"/>
@@ -361,7 +361,7 @@
         </w:tc>
         <w:tc>
           <w:tcPr>
-            <w:tcW w:w="750" w:type="pct"/>
+            <w:tcW w:w="748" w:type="pct"/>
             <w:shd w:val="clear" w:color="auto" w:fill="FFFFFF"/>
             <w:tcMar>
               <w:top w:w="60" w:type="dxa"/>
@@ -392,7 +392,7 @@
         </w:tc>
         <w:tc>
           <w:tcPr>
-            <w:tcW w:w="1883" w:type="pct"/>
+            <w:tcW w:w="1880" w:type="pct"/>
             <w:shd w:val="clear" w:color="auto" w:fill="FFFFFF"/>
             <w:tcMar>
               <w:top w:w="60" w:type="dxa"/>
@@ -432,7 +432,7 @@
         </w:trPr>
         <w:tc>
           <w:tcPr>
-            <w:tcW w:w="543" w:type="pct"/>
+            <w:tcW w:w="436" w:type="pct"/>
             <w:shd w:val="clear" w:color="auto" w:fill="FFFFFF"/>
             <w:tcMar>
               <w:top w:w="60" w:type="dxa"/>
@@ -517,7 +517,7 @@
         </w:tc>
         <w:tc>
           <w:tcPr>
-            <w:tcW w:w="1824" w:type="pct"/>
+            <w:tcW w:w="1935" w:type="pct"/>
             <w:shd w:val="clear" w:color="auto" w:fill="FFFFFF"/>
             <w:tcMar>
               <w:top w:w="60" w:type="dxa"/>
@@ -548,7 +548,7 @@
         </w:tc>
         <w:tc>
           <w:tcPr>
-            <w:tcW w:w="750" w:type="pct"/>
+            <w:tcW w:w="748" w:type="pct"/>
             <w:shd w:val="clear" w:color="auto" w:fill="FFFFFF"/>
             <w:tcMar>
               <w:top w:w="60" w:type="dxa"/>
@@ -579,7 +579,7 @@
         </w:tc>
         <w:tc>
           <w:tcPr>
-            <w:tcW w:w="1883" w:type="pct"/>
+            <w:tcW w:w="1880" w:type="pct"/>
             <w:shd w:val="clear" w:color="auto" w:fill="FFFFFF"/>
             <w:tcMar>
               <w:top w:w="60" w:type="dxa"/>
@@ -619,7 +619,7 @@
         </w:trPr>
         <w:tc>
           <w:tcPr>
-            <w:tcW w:w="543" w:type="pct"/>
+            <w:tcW w:w="436" w:type="pct"/>
             <w:shd w:val="clear" w:color="auto" w:fill="FFFFFF"/>
             <w:tcMar>
               <w:top w:w="60" w:type="dxa"/>
@@ -704,7 +704,7 @@
         </w:tc>
         <w:tc>
           <w:tcPr>
-            <w:tcW w:w="1824" w:type="pct"/>
+            <w:tcW w:w="1935" w:type="pct"/>
             <w:shd w:val="clear" w:color="auto" w:fill="FFFFFF"/>
             <w:tcMar>
               <w:top w:w="60" w:type="dxa"/>
@@ -735,7 +735,7 @@
         </w:tc>
         <w:tc>
           <w:tcPr>
-            <w:tcW w:w="750" w:type="pct"/>
+            <w:tcW w:w="748" w:type="pct"/>
             <w:shd w:val="clear" w:color="auto" w:fill="FFFFFF"/>
             <w:tcMar>
               <w:top w:w="60" w:type="dxa"/>
@@ -766,7 +766,7 @@
         </w:tc>
         <w:tc>
           <w:tcPr>
-            <w:tcW w:w="1883" w:type="pct"/>
+            <w:tcW w:w="1880" w:type="pct"/>
             <w:shd w:val="clear" w:color="auto" w:fill="FFFFFF"/>
             <w:tcMar>
               <w:top w:w="60" w:type="dxa"/>
@@ -806,7 +806,7 @@
         </w:trPr>
         <w:tc>
           <w:tcPr>
-            <w:tcW w:w="543" w:type="pct"/>
+            <w:tcW w:w="436" w:type="pct"/>
             <w:shd w:val="clear" w:color="auto" w:fill="FFFFFF"/>
             <w:tcMar>
               <w:top w:w="60" w:type="dxa"/>
@@ -891,7 +891,7 @@
         </w:tc>
         <w:tc>
           <w:tcPr>
-            <w:tcW w:w="1824" w:type="pct"/>
+            <w:tcW w:w="1935" w:type="pct"/>
             <w:shd w:val="clear" w:color="auto" w:fill="FFFFFF"/>
             <w:tcMar>
               <w:top w:w="60" w:type="dxa"/>
@@ -924,7 +924,7 @@
                 <w:sz w:val="18"/>
                 <w:szCs w:val="18"/>
               </w:rPr>
-              <w:t xml:space="preserve"> José Borges</w:t>
+              <w:t xml:space="preserve"> </w:t>
             </w:r>
             <w:r>
               <w:rPr>
@@ -932,13 +932,13 @@
                 <w:sz w:val="18"/>
                 <w:szCs w:val="18"/>
               </w:rPr>
-              <w:t xml:space="preserve"> Gonçalves</w:t>
-            </w:r>
-          </w:p>
-        </w:tc>
-        <w:tc>
-          <w:tcPr>
-            <w:tcW w:w="750" w:type="pct"/>
+              <w:t>Gonçalves</w:t>
+            </w:r>
+          </w:p>
+        </w:tc>
+        <w:tc>
+          <w:tcPr>
+            <w:tcW w:w="748" w:type="pct"/>
             <w:shd w:val="clear" w:color="auto" w:fill="FFFFFF"/>
             <w:tcMar>
               <w:top w:w="60" w:type="dxa"/>
@@ -969,7 +969,7 @@
         </w:tc>
         <w:tc>
           <w:tcPr>
-            <w:tcW w:w="1883" w:type="pct"/>
+            <w:tcW w:w="1880" w:type="pct"/>
             <w:shd w:val="clear" w:color="auto" w:fill="FFFFFF"/>
             <w:tcMar>
               <w:top w:w="60" w:type="dxa"/>
@@ -1009,7 +1009,7 @@
         </w:trPr>
         <w:tc>
           <w:tcPr>
-            <w:tcW w:w="543" w:type="pct"/>
+            <w:tcW w:w="436" w:type="pct"/>
             <w:shd w:val="clear" w:color="auto" w:fill="FFFFFF"/>
             <w:tcMar>
               <w:top w:w="60" w:type="dxa"/>
@@ -1094,7 +1094,7 @@
         </w:tc>
         <w:tc>
           <w:tcPr>
-            <w:tcW w:w="1824" w:type="pct"/>
+            <w:tcW w:w="1935" w:type="pct"/>
             <w:shd w:val="clear" w:color="auto" w:fill="FFFFFF"/>
             <w:tcMar>
               <w:top w:w="60" w:type="dxa"/>
@@ -1125,7 +1125,7 @@
         </w:tc>
         <w:tc>
           <w:tcPr>
-            <w:tcW w:w="750" w:type="pct"/>
+            <w:tcW w:w="748" w:type="pct"/>
             <w:shd w:val="clear" w:color="auto" w:fill="FFFFFF"/>
             <w:tcMar>
               <w:top w:w="60" w:type="dxa"/>
@@ -1156,7 +1156,7 @@
         </w:tc>
         <w:tc>
           <w:tcPr>
-            <w:tcW w:w="1883" w:type="pct"/>
+            <w:tcW w:w="1880" w:type="pct"/>
             <w:shd w:val="clear" w:color="auto" w:fill="FFFFFF"/>
             <w:tcMar>
               <w:top w:w="60" w:type="dxa"/>
@@ -1604,6 +1604,7 @@
     </w:p>
     <w:p>
       <w:pPr>
+        <w:jc w:val="center"/>
         <w:rPr>
           <w:rFonts w:eastAsiaTheme="majorEastAsia"/>
           <w:b/>
@@ -2079,8 +2080,6 @@
         <w:jc w:val="both"/>
         <w:rPr>
           <w:rFonts w:eastAsiaTheme="majorEastAsia"/>
-          <w:b/>
-          <w:bCs/>
         </w:rPr>
       </w:pPr>
     </w:p>
@@ -2265,6 +2264,7 @@
     </w:p>
     <w:p>
       <w:pPr>
+        <w:jc w:val="center"/>
         <w:rPr>
           <w:rFonts w:eastAsiaTheme="majorEastAsia"/>
           <w:b/>
@@ -2349,6 +2349,7 @@
     </w:p>
     <w:p>
       <w:pPr>
+        <w:jc w:val="center"/>
         <w:rPr>
           <w:rFonts w:eastAsiaTheme="majorEastAsia"/>
           <w:sz w:val="22"/>
@@ -2459,10 +2460,7 @@
     </w:p>
     <w:p>
       <w:pPr>
-        <w:rPr>
-          <w:b/>
-          <w:bCs/>
-        </w:rPr>
+        <w:jc w:val="both"/>
       </w:pPr>
     </w:p>
     <w:p>
@@ -2520,7 +2518,11 @@
         <w:t>Zoneamento Nacional de Recursos de Óleo e Gás 2017-2019</w:t>
       </w:r>
     </w:p>
-    <w:p/>
+    <w:p>
+      <w:pPr>
+        <w:jc w:val="both"/>
+      </w:pPr>
+    </w:p>
     <w:p>
       <w:pPr>
         <w:jc w:val="both"/>
@@ -2633,6 +2635,9 @@
       </w:r>
     </w:p>
     <w:p>
+      <w:pPr>
+        <w:jc w:val="center"/>
+      </w:pPr>
       <w:r>
         <w:rPr>
           <w:noProof/>
@@ -2645,9 +2650,9 @@
           <w:noProof/>
         </w:rPr>
         <w:drawing>
-          <wp:inline distT="0" distB="0" distL="0" distR="0" wp14:anchorId="40E5D57F" wp14:editId="5BAD95FB">
-            <wp:extent cx="3543300" cy="3696972"/>
-            <wp:effectExtent l="0" t="0" r="0" b="0"/>
+          <wp:inline distT="0" distB="0" distL="0" distR="0" wp14:anchorId="40E5D57F" wp14:editId="03A9E782">
+            <wp:extent cx="4688691" cy="4892040"/>
+            <wp:effectExtent l="0" t="0" r="0" b="3810"/>
             <wp:docPr id="1" name="Picture 1"/>
             <wp:cNvGraphicFramePr>
               <a:graphicFrameLocks xmlns:a="http://schemas.openxmlformats.org/drawingml/2006/main" noChangeAspect="1"/>
@@ -2668,7 +2673,7 @@
                   <pic:spPr>
                     <a:xfrm>
                       <a:off x="0" y="0"/>
-                      <a:ext cx="3640298" cy="3798177"/>
+                      <a:ext cx="4929496" cy="5143289"/>
                     </a:xfrm>
                     <a:prstGeom prst="rect">
                       <a:avLst/>
@@ -2718,6 +2723,7 @@
           <w:insideH w:val="single" w:sz="4" w:space="0" w:color="auto"/>
           <w:insideV w:val="single" w:sz="4" w:space="0" w:color="auto"/>
         </w:tblBorders>
+        <w:tblLayout w:type="fixed"/>
         <w:tblCellMar>
           <w:left w:w="70" w:type="dxa"/>
           <w:right w:w="70" w:type="dxa"/>
@@ -2725,12 +2731,12 @@
         <w:tblLook w:val="04A0" w:firstRow="1" w:lastRow="0" w:firstColumn="1" w:lastColumn="0" w:noHBand="0" w:noVBand="1"/>
       </w:tblPr>
       <w:tblGrid>
-        <w:gridCol w:w="877"/>
-        <w:gridCol w:w="3027"/>
-        <w:gridCol w:w="1887"/>
-        <w:gridCol w:w="430"/>
-        <w:gridCol w:w="1594"/>
-        <w:gridCol w:w="1813"/>
+        <w:gridCol w:w="1165"/>
+        <w:gridCol w:w="3150"/>
+        <w:gridCol w:w="1980"/>
+        <w:gridCol w:w="542"/>
+        <w:gridCol w:w="898"/>
+        <w:gridCol w:w="1893"/>
       </w:tblGrid>
       <w:tr>
         <w:trPr>
@@ -2739,11 +2745,11 @@
         </w:trPr>
         <w:tc>
           <w:tcPr>
-            <w:tcW w:w="0" w:type="auto"/>
+            <w:tcW w:w="9628" w:type="dxa"/>
             <w:gridSpan w:val="6"/>
             <w:shd w:val="clear" w:color="auto" w:fill="auto"/>
             <w:noWrap/>
-            <w:vAlign w:val="bottom"/>
+            <w:vAlign w:val="center"/>
           </w:tcPr>
           <w:p>
             <w:pPr>
@@ -2774,10 +2780,10 @@
         </w:trPr>
         <w:tc>
           <w:tcPr>
-            <w:tcW w:w="0" w:type="auto"/>
-            <w:shd w:val="clear" w:color="auto" w:fill="auto"/>
-            <w:noWrap/>
-            <w:vAlign w:val="bottom"/>
+            <w:tcW w:w="1165" w:type="dxa"/>
+            <w:shd w:val="clear" w:color="auto" w:fill="auto"/>
+            <w:noWrap/>
+            <w:vAlign w:val="center"/>
             <w:hideMark/>
           </w:tcPr>
           <w:p>
@@ -2802,10 +2808,10 @@
         </w:tc>
         <w:tc>
           <w:tcPr>
-            <w:tcW w:w="0" w:type="auto"/>
-            <w:shd w:val="clear" w:color="auto" w:fill="auto"/>
-            <w:noWrap/>
-            <w:vAlign w:val="bottom"/>
+            <w:tcW w:w="3150" w:type="dxa"/>
+            <w:shd w:val="clear" w:color="auto" w:fill="auto"/>
+            <w:noWrap/>
+            <w:vAlign w:val="center"/>
             <w:hideMark/>
           </w:tcPr>
           <w:p>
@@ -2830,10 +2836,10 @@
         </w:tc>
         <w:tc>
           <w:tcPr>
-            <w:tcW w:w="0" w:type="auto"/>
-            <w:shd w:val="clear" w:color="auto" w:fill="auto"/>
-            <w:noWrap/>
-            <w:vAlign w:val="bottom"/>
+            <w:tcW w:w="1980" w:type="dxa"/>
+            <w:shd w:val="clear" w:color="auto" w:fill="auto"/>
+            <w:noWrap/>
+            <w:vAlign w:val="center"/>
             <w:hideMark/>
           </w:tcPr>
           <w:p>
@@ -2858,14 +2864,15 @@
         </w:tc>
         <w:tc>
           <w:tcPr>
-            <w:tcW w:w="0" w:type="auto"/>
-            <w:shd w:val="clear" w:color="auto" w:fill="auto"/>
-            <w:noWrap/>
-            <w:vAlign w:val="bottom"/>
-            <w:hideMark/>
-          </w:tcPr>
-          <w:p>
-            <w:pPr>
+            <w:tcW w:w="542" w:type="dxa"/>
+            <w:shd w:val="clear" w:color="auto" w:fill="auto"/>
+            <w:noWrap/>
+            <w:vAlign w:val="center"/>
+            <w:hideMark/>
+          </w:tcPr>
+          <w:p>
+            <w:pPr>
+              <w:jc w:val="center"/>
               <w:rPr>
                 <w:b/>
                 <w:bCs/>
@@ -2886,14 +2893,15 @@
         </w:tc>
         <w:tc>
           <w:tcPr>
-            <w:tcW w:w="0" w:type="auto"/>
-            <w:shd w:val="clear" w:color="auto" w:fill="auto"/>
-            <w:noWrap/>
-            <w:vAlign w:val="bottom"/>
-            <w:hideMark/>
-          </w:tcPr>
-          <w:p>
-            <w:pPr>
+            <w:tcW w:w="898" w:type="dxa"/>
+            <w:shd w:val="clear" w:color="auto" w:fill="auto"/>
+            <w:noWrap/>
+            <w:vAlign w:val="center"/>
+            <w:hideMark/>
+          </w:tcPr>
+          <w:p>
+            <w:pPr>
+              <w:jc w:val="center"/>
               <w:rPr>
                 <w:b/>
                 <w:bCs/>
@@ -2914,10 +2922,10 @@
         </w:tc>
         <w:tc>
           <w:tcPr>
-            <w:tcW w:w="0" w:type="auto"/>
-            <w:shd w:val="clear" w:color="auto" w:fill="auto"/>
-            <w:noWrap/>
-            <w:vAlign w:val="bottom"/>
+            <w:tcW w:w="1893" w:type="dxa"/>
+            <w:shd w:val="clear" w:color="auto" w:fill="auto"/>
+            <w:noWrap/>
+            <w:vAlign w:val="center"/>
             <w:hideMark/>
           </w:tcPr>
           <w:p>
@@ -2948,10 +2956,10 @@
         </w:trPr>
         <w:tc>
           <w:tcPr>
-            <w:tcW w:w="0" w:type="auto"/>
-            <w:shd w:val="clear" w:color="auto" w:fill="auto"/>
-            <w:noWrap/>
-            <w:vAlign w:val="bottom"/>
+            <w:tcW w:w="1165" w:type="dxa"/>
+            <w:shd w:val="clear" w:color="auto" w:fill="auto"/>
+            <w:noWrap/>
+            <w:vAlign w:val="center"/>
             <w:hideMark/>
           </w:tcPr>
           <w:p>
@@ -2972,10 +2980,10 @@
         </w:tc>
         <w:tc>
           <w:tcPr>
-            <w:tcW w:w="0" w:type="auto"/>
-            <w:shd w:val="clear" w:color="auto" w:fill="auto"/>
-            <w:noWrap/>
-            <w:vAlign w:val="bottom"/>
+            <w:tcW w:w="3150" w:type="dxa"/>
+            <w:shd w:val="clear" w:color="auto" w:fill="auto"/>
+            <w:noWrap/>
+            <w:vAlign w:val="center"/>
             <w:hideMark/>
           </w:tcPr>
           <w:p>
@@ -2996,10 +3004,10 @@
         </w:tc>
         <w:tc>
           <w:tcPr>
-            <w:tcW w:w="0" w:type="auto"/>
-            <w:shd w:val="clear" w:color="auto" w:fill="auto"/>
-            <w:noWrap/>
-            <w:vAlign w:val="bottom"/>
+            <w:tcW w:w="1980" w:type="dxa"/>
+            <w:shd w:val="clear" w:color="auto" w:fill="auto"/>
+            <w:noWrap/>
+            <w:vAlign w:val="center"/>
             <w:hideMark/>
           </w:tcPr>
           <w:p>
@@ -3020,14 +3028,15 @@
         </w:tc>
         <w:tc>
           <w:tcPr>
-            <w:tcW w:w="0" w:type="auto"/>
-            <w:shd w:val="clear" w:color="auto" w:fill="auto"/>
-            <w:noWrap/>
-            <w:vAlign w:val="bottom"/>
-            <w:hideMark/>
-          </w:tcPr>
-          <w:p>
-            <w:pPr>
+            <w:tcW w:w="542" w:type="dxa"/>
+            <w:shd w:val="clear" w:color="auto" w:fill="auto"/>
+            <w:noWrap/>
+            <w:vAlign w:val="center"/>
+            <w:hideMark/>
+          </w:tcPr>
+          <w:p>
+            <w:pPr>
+              <w:jc w:val="center"/>
               <w:rPr>
                 <w:sz w:val="18"/>
                 <w:szCs w:val="18"/>
@@ -3044,10 +3053,10 @@
         </w:tc>
         <w:tc>
           <w:tcPr>
-            <w:tcW w:w="0" w:type="auto"/>
-            <w:shd w:val="clear" w:color="auto" w:fill="auto"/>
-            <w:noWrap/>
-            <w:vAlign w:val="bottom"/>
+            <w:tcW w:w="898" w:type="dxa"/>
+            <w:shd w:val="clear" w:color="auto" w:fill="auto"/>
+            <w:noWrap/>
+            <w:vAlign w:val="center"/>
             <w:hideMark/>
           </w:tcPr>
           <w:p>
@@ -3069,10 +3078,10 @@
         </w:tc>
         <w:tc>
           <w:tcPr>
-            <w:tcW w:w="0" w:type="auto"/>
-            <w:shd w:val="clear" w:color="auto" w:fill="auto"/>
-            <w:noWrap/>
-            <w:vAlign w:val="bottom"/>
+            <w:tcW w:w="1893" w:type="dxa"/>
+            <w:shd w:val="clear" w:color="auto" w:fill="auto"/>
+            <w:noWrap/>
+            <w:vAlign w:val="center"/>
             <w:hideMark/>
           </w:tcPr>
           <w:p>
@@ -3099,10 +3108,10 @@
         </w:trPr>
         <w:tc>
           <w:tcPr>
-            <w:tcW w:w="0" w:type="auto"/>
-            <w:shd w:val="clear" w:color="auto" w:fill="auto"/>
-            <w:noWrap/>
-            <w:vAlign w:val="bottom"/>
+            <w:tcW w:w="1165" w:type="dxa"/>
+            <w:shd w:val="clear" w:color="auto" w:fill="auto"/>
+            <w:noWrap/>
+            <w:vAlign w:val="center"/>
             <w:hideMark/>
           </w:tcPr>
           <w:p>
@@ -3123,10 +3132,10 @@
         </w:tc>
         <w:tc>
           <w:tcPr>
-            <w:tcW w:w="0" w:type="auto"/>
-            <w:shd w:val="clear" w:color="auto" w:fill="auto"/>
-            <w:noWrap/>
-            <w:vAlign w:val="bottom"/>
+            <w:tcW w:w="3150" w:type="dxa"/>
+            <w:shd w:val="clear" w:color="auto" w:fill="auto"/>
+            <w:noWrap/>
+            <w:vAlign w:val="center"/>
             <w:hideMark/>
           </w:tcPr>
           <w:p>
@@ -3147,10 +3156,10 @@
         </w:tc>
         <w:tc>
           <w:tcPr>
-            <w:tcW w:w="0" w:type="auto"/>
-            <w:shd w:val="clear" w:color="auto" w:fill="auto"/>
-            <w:noWrap/>
-            <w:vAlign w:val="bottom"/>
+            <w:tcW w:w="1980" w:type="dxa"/>
+            <w:shd w:val="clear" w:color="auto" w:fill="auto"/>
+            <w:noWrap/>
+            <w:vAlign w:val="center"/>
             <w:hideMark/>
           </w:tcPr>
           <w:p>
@@ -3171,14 +3180,15 @@
         </w:tc>
         <w:tc>
           <w:tcPr>
-            <w:tcW w:w="0" w:type="auto"/>
-            <w:shd w:val="clear" w:color="auto" w:fill="auto"/>
-            <w:noWrap/>
-            <w:vAlign w:val="bottom"/>
-            <w:hideMark/>
-          </w:tcPr>
-          <w:p>
-            <w:pPr>
+            <w:tcW w:w="542" w:type="dxa"/>
+            <w:shd w:val="clear" w:color="auto" w:fill="auto"/>
+            <w:noWrap/>
+            <w:vAlign w:val="center"/>
+            <w:hideMark/>
+          </w:tcPr>
+          <w:p>
+            <w:pPr>
+              <w:jc w:val="center"/>
               <w:rPr>
                 <w:sz w:val="18"/>
                 <w:szCs w:val="18"/>
@@ -3195,10 +3205,10 @@
         </w:tc>
         <w:tc>
           <w:tcPr>
-            <w:tcW w:w="0" w:type="auto"/>
-            <w:shd w:val="clear" w:color="auto" w:fill="auto"/>
-            <w:noWrap/>
-            <w:vAlign w:val="bottom"/>
+            <w:tcW w:w="898" w:type="dxa"/>
+            <w:shd w:val="clear" w:color="auto" w:fill="auto"/>
+            <w:noWrap/>
+            <w:vAlign w:val="center"/>
             <w:hideMark/>
           </w:tcPr>
           <w:p>
@@ -3220,10 +3230,10 @@
         </w:tc>
         <w:tc>
           <w:tcPr>
-            <w:tcW w:w="0" w:type="auto"/>
-            <w:shd w:val="clear" w:color="auto" w:fill="auto"/>
-            <w:noWrap/>
-            <w:vAlign w:val="bottom"/>
+            <w:tcW w:w="1893" w:type="dxa"/>
+            <w:shd w:val="clear" w:color="auto" w:fill="auto"/>
+            <w:noWrap/>
+            <w:vAlign w:val="center"/>
             <w:hideMark/>
           </w:tcPr>
           <w:p>
@@ -3250,10 +3260,10 @@
         </w:trPr>
         <w:tc>
           <w:tcPr>
-            <w:tcW w:w="0" w:type="auto"/>
-            <w:shd w:val="clear" w:color="auto" w:fill="auto"/>
-            <w:noWrap/>
-            <w:vAlign w:val="bottom"/>
+            <w:tcW w:w="1165" w:type="dxa"/>
+            <w:shd w:val="clear" w:color="auto" w:fill="auto"/>
+            <w:noWrap/>
+            <w:vAlign w:val="center"/>
             <w:hideMark/>
           </w:tcPr>
           <w:p>
@@ -3274,10 +3284,10 @@
         </w:tc>
         <w:tc>
           <w:tcPr>
-            <w:tcW w:w="0" w:type="auto"/>
-            <w:shd w:val="clear" w:color="auto" w:fill="auto"/>
-            <w:noWrap/>
-            <w:vAlign w:val="bottom"/>
+            <w:tcW w:w="3150" w:type="dxa"/>
+            <w:shd w:val="clear" w:color="auto" w:fill="auto"/>
+            <w:noWrap/>
+            <w:vAlign w:val="center"/>
             <w:hideMark/>
           </w:tcPr>
           <w:p>
@@ -3298,10 +3308,10 @@
         </w:tc>
         <w:tc>
           <w:tcPr>
-            <w:tcW w:w="0" w:type="auto"/>
-            <w:shd w:val="clear" w:color="auto" w:fill="auto"/>
-            <w:noWrap/>
-            <w:vAlign w:val="bottom"/>
+            <w:tcW w:w="1980" w:type="dxa"/>
+            <w:shd w:val="clear" w:color="auto" w:fill="auto"/>
+            <w:noWrap/>
+            <w:vAlign w:val="center"/>
             <w:hideMark/>
           </w:tcPr>
           <w:p>
@@ -3336,14 +3346,15 @@
         </w:tc>
         <w:tc>
           <w:tcPr>
-            <w:tcW w:w="0" w:type="auto"/>
-            <w:shd w:val="clear" w:color="auto" w:fill="auto"/>
-            <w:noWrap/>
-            <w:vAlign w:val="bottom"/>
-            <w:hideMark/>
-          </w:tcPr>
-          <w:p>
-            <w:pPr>
+            <w:tcW w:w="542" w:type="dxa"/>
+            <w:shd w:val="clear" w:color="auto" w:fill="auto"/>
+            <w:noWrap/>
+            <w:vAlign w:val="center"/>
+            <w:hideMark/>
+          </w:tcPr>
+          <w:p>
+            <w:pPr>
+              <w:jc w:val="center"/>
               <w:rPr>
                 <w:sz w:val="18"/>
                 <w:szCs w:val="18"/>
@@ -3360,10 +3371,10 @@
         </w:tc>
         <w:tc>
           <w:tcPr>
-            <w:tcW w:w="0" w:type="auto"/>
-            <w:shd w:val="clear" w:color="auto" w:fill="auto"/>
-            <w:noWrap/>
-            <w:vAlign w:val="bottom"/>
+            <w:tcW w:w="898" w:type="dxa"/>
+            <w:shd w:val="clear" w:color="auto" w:fill="auto"/>
+            <w:noWrap/>
+            <w:vAlign w:val="center"/>
             <w:hideMark/>
           </w:tcPr>
           <w:p>
@@ -3385,10 +3396,10 @@
         </w:tc>
         <w:tc>
           <w:tcPr>
-            <w:tcW w:w="0" w:type="auto"/>
-            <w:shd w:val="clear" w:color="auto" w:fill="auto"/>
-            <w:noWrap/>
-            <w:vAlign w:val="bottom"/>
+            <w:tcW w:w="1893" w:type="dxa"/>
+            <w:shd w:val="clear" w:color="auto" w:fill="auto"/>
+            <w:noWrap/>
+            <w:vAlign w:val="center"/>
             <w:hideMark/>
           </w:tcPr>
           <w:p>
@@ -3415,10 +3426,10 @@
         </w:trPr>
         <w:tc>
           <w:tcPr>
-            <w:tcW w:w="0" w:type="auto"/>
-            <w:shd w:val="clear" w:color="auto" w:fill="auto"/>
-            <w:noWrap/>
-            <w:vAlign w:val="bottom"/>
+            <w:tcW w:w="1165" w:type="dxa"/>
+            <w:shd w:val="clear" w:color="auto" w:fill="auto"/>
+            <w:noWrap/>
+            <w:vAlign w:val="center"/>
             <w:hideMark/>
           </w:tcPr>
           <w:p>
@@ -3439,10 +3450,10 @@
         </w:tc>
         <w:tc>
           <w:tcPr>
-            <w:tcW w:w="0" w:type="auto"/>
-            <w:shd w:val="clear" w:color="auto" w:fill="auto"/>
-            <w:noWrap/>
-            <w:vAlign w:val="bottom"/>
+            <w:tcW w:w="3150" w:type="dxa"/>
+            <w:shd w:val="clear" w:color="auto" w:fill="auto"/>
+            <w:noWrap/>
+            <w:vAlign w:val="center"/>
             <w:hideMark/>
           </w:tcPr>
           <w:p>
@@ -3463,10 +3474,10 @@
         </w:tc>
         <w:tc>
           <w:tcPr>
-            <w:tcW w:w="0" w:type="auto"/>
-            <w:shd w:val="clear" w:color="auto" w:fill="auto"/>
-            <w:noWrap/>
-            <w:vAlign w:val="bottom"/>
+            <w:tcW w:w="1980" w:type="dxa"/>
+            <w:shd w:val="clear" w:color="auto" w:fill="auto"/>
+            <w:noWrap/>
+            <w:vAlign w:val="center"/>
             <w:hideMark/>
           </w:tcPr>
           <w:p>
@@ -3487,14 +3498,15 @@
         </w:tc>
         <w:tc>
           <w:tcPr>
-            <w:tcW w:w="0" w:type="auto"/>
-            <w:shd w:val="clear" w:color="auto" w:fill="auto"/>
-            <w:noWrap/>
-            <w:vAlign w:val="bottom"/>
-            <w:hideMark/>
-          </w:tcPr>
-          <w:p>
-            <w:pPr>
+            <w:tcW w:w="542" w:type="dxa"/>
+            <w:shd w:val="clear" w:color="auto" w:fill="auto"/>
+            <w:noWrap/>
+            <w:vAlign w:val="center"/>
+            <w:hideMark/>
+          </w:tcPr>
+          <w:p>
+            <w:pPr>
+              <w:jc w:val="center"/>
               <w:rPr>
                 <w:sz w:val="18"/>
                 <w:szCs w:val="18"/>
@@ -3511,10 +3523,10 @@
         </w:tc>
         <w:tc>
           <w:tcPr>
-            <w:tcW w:w="0" w:type="auto"/>
-            <w:shd w:val="clear" w:color="auto" w:fill="auto"/>
-            <w:noWrap/>
-            <w:vAlign w:val="bottom"/>
+            <w:tcW w:w="898" w:type="dxa"/>
+            <w:shd w:val="clear" w:color="auto" w:fill="auto"/>
+            <w:noWrap/>
+            <w:vAlign w:val="center"/>
             <w:hideMark/>
           </w:tcPr>
           <w:p>
@@ -3536,10 +3548,10 @@
         </w:tc>
         <w:tc>
           <w:tcPr>
-            <w:tcW w:w="0" w:type="auto"/>
-            <w:shd w:val="clear" w:color="auto" w:fill="auto"/>
-            <w:noWrap/>
-            <w:vAlign w:val="bottom"/>
+            <w:tcW w:w="1893" w:type="dxa"/>
+            <w:shd w:val="clear" w:color="auto" w:fill="auto"/>
+            <w:noWrap/>
+            <w:vAlign w:val="center"/>
             <w:hideMark/>
           </w:tcPr>
           <w:p>
@@ -3566,10 +3578,10 @@
         </w:trPr>
         <w:tc>
           <w:tcPr>
-            <w:tcW w:w="0" w:type="auto"/>
-            <w:shd w:val="clear" w:color="auto" w:fill="auto"/>
-            <w:noWrap/>
-            <w:vAlign w:val="bottom"/>
+            <w:tcW w:w="1165" w:type="dxa"/>
+            <w:shd w:val="clear" w:color="auto" w:fill="auto"/>
+            <w:noWrap/>
+            <w:vAlign w:val="center"/>
             <w:hideMark/>
           </w:tcPr>
           <w:p>
@@ -3590,10 +3602,10 @@
         </w:tc>
         <w:tc>
           <w:tcPr>
-            <w:tcW w:w="0" w:type="auto"/>
-            <w:shd w:val="clear" w:color="auto" w:fill="auto"/>
-            <w:noWrap/>
-            <w:vAlign w:val="bottom"/>
+            <w:tcW w:w="3150" w:type="dxa"/>
+            <w:shd w:val="clear" w:color="auto" w:fill="auto"/>
+            <w:noWrap/>
+            <w:vAlign w:val="center"/>
             <w:hideMark/>
           </w:tcPr>
           <w:p>
@@ -3614,10 +3626,10 @@
         </w:tc>
         <w:tc>
           <w:tcPr>
-            <w:tcW w:w="0" w:type="auto"/>
-            <w:shd w:val="clear" w:color="auto" w:fill="auto"/>
-            <w:noWrap/>
-            <w:vAlign w:val="bottom"/>
+            <w:tcW w:w="1980" w:type="dxa"/>
+            <w:shd w:val="clear" w:color="auto" w:fill="auto"/>
+            <w:noWrap/>
+            <w:vAlign w:val="center"/>
             <w:hideMark/>
           </w:tcPr>
           <w:p>
@@ -3638,14 +3650,15 @@
         </w:tc>
         <w:tc>
           <w:tcPr>
-            <w:tcW w:w="0" w:type="auto"/>
-            <w:shd w:val="clear" w:color="auto" w:fill="auto"/>
-            <w:noWrap/>
-            <w:vAlign w:val="bottom"/>
-            <w:hideMark/>
-          </w:tcPr>
-          <w:p>
-            <w:pPr>
+            <w:tcW w:w="542" w:type="dxa"/>
+            <w:shd w:val="clear" w:color="auto" w:fill="auto"/>
+            <w:noWrap/>
+            <w:vAlign w:val="center"/>
+            <w:hideMark/>
+          </w:tcPr>
+          <w:p>
+            <w:pPr>
+              <w:jc w:val="center"/>
               <w:rPr>
                 <w:sz w:val="18"/>
                 <w:szCs w:val="18"/>
@@ -3662,10 +3675,10 @@
         </w:tc>
         <w:tc>
           <w:tcPr>
-            <w:tcW w:w="0" w:type="auto"/>
-            <w:shd w:val="clear" w:color="auto" w:fill="auto"/>
-            <w:noWrap/>
-            <w:vAlign w:val="bottom"/>
+            <w:tcW w:w="898" w:type="dxa"/>
+            <w:shd w:val="clear" w:color="auto" w:fill="auto"/>
+            <w:noWrap/>
+            <w:vAlign w:val="center"/>
             <w:hideMark/>
           </w:tcPr>
           <w:p>
@@ -3687,10 +3700,10 @@
         </w:tc>
         <w:tc>
           <w:tcPr>
-            <w:tcW w:w="0" w:type="auto"/>
-            <w:shd w:val="clear" w:color="auto" w:fill="auto"/>
-            <w:noWrap/>
-            <w:vAlign w:val="bottom"/>
+            <w:tcW w:w="1893" w:type="dxa"/>
+            <w:shd w:val="clear" w:color="auto" w:fill="auto"/>
+            <w:noWrap/>
+            <w:vAlign w:val="center"/>
             <w:hideMark/>
           </w:tcPr>
           <w:p>
@@ -3717,10 +3730,10 @@
         </w:trPr>
         <w:tc>
           <w:tcPr>
-            <w:tcW w:w="0" w:type="auto"/>
-            <w:shd w:val="clear" w:color="auto" w:fill="auto"/>
-            <w:noWrap/>
-            <w:vAlign w:val="bottom"/>
+            <w:tcW w:w="1165" w:type="dxa"/>
+            <w:shd w:val="clear" w:color="auto" w:fill="auto"/>
+            <w:noWrap/>
+            <w:vAlign w:val="center"/>
             <w:hideMark/>
           </w:tcPr>
           <w:p>
@@ -3741,10 +3754,10 @@
         </w:tc>
         <w:tc>
           <w:tcPr>
-            <w:tcW w:w="0" w:type="auto"/>
-            <w:shd w:val="clear" w:color="auto" w:fill="auto"/>
-            <w:noWrap/>
-            <w:vAlign w:val="bottom"/>
+            <w:tcW w:w="3150" w:type="dxa"/>
+            <w:shd w:val="clear" w:color="auto" w:fill="auto"/>
+            <w:noWrap/>
+            <w:vAlign w:val="center"/>
             <w:hideMark/>
           </w:tcPr>
           <w:p>
@@ -3765,10 +3778,10 @@
         </w:tc>
         <w:tc>
           <w:tcPr>
-            <w:tcW w:w="0" w:type="auto"/>
-            <w:shd w:val="clear" w:color="auto" w:fill="auto"/>
-            <w:noWrap/>
-            <w:vAlign w:val="bottom"/>
+            <w:tcW w:w="1980" w:type="dxa"/>
+            <w:shd w:val="clear" w:color="auto" w:fill="auto"/>
+            <w:noWrap/>
+            <w:vAlign w:val="center"/>
             <w:hideMark/>
           </w:tcPr>
           <w:p>
@@ -3789,14 +3802,15 @@
         </w:tc>
         <w:tc>
           <w:tcPr>
-            <w:tcW w:w="0" w:type="auto"/>
-            <w:shd w:val="clear" w:color="auto" w:fill="auto"/>
-            <w:noWrap/>
-            <w:vAlign w:val="bottom"/>
-            <w:hideMark/>
-          </w:tcPr>
-          <w:p>
-            <w:pPr>
+            <w:tcW w:w="542" w:type="dxa"/>
+            <w:shd w:val="clear" w:color="auto" w:fill="auto"/>
+            <w:noWrap/>
+            <w:vAlign w:val="center"/>
+            <w:hideMark/>
+          </w:tcPr>
+          <w:p>
+            <w:pPr>
+              <w:jc w:val="center"/>
               <w:rPr>
                 <w:sz w:val="18"/>
                 <w:szCs w:val="18"/>
@@ -3813,10 +3827,10 @@
         </w:tc>
         <w:tc>
           <w:tcPr>
-            <w:tcW w:w="0" w:type="auto"/>
-            <w:shd w:val="clear" w:color="auto" w:fill="auto"/>
-            <w:noWrap/>
-            <w:vAlign w:val="bottom"/>
+            <w:tcW w:w="898" w:type="dxa"/>
+            <w:shd w:val="clear" w:color="auto" w:fill="auto"/>
+            <w:noWrap/>
+            <w:vAlign w:val="center"/>
             <w:hideMark/>
           </w:tcPr>
           <w:p>
@@ -3838,10 +3852,10 @@
         </w:tc>
         <w:tc>
           <w:tcPr>
-            <w:tcW w:w="0" w:type="auto"/>
-            <w:shd w:val="clear" w:color="auto" w:fill="auto"/>
-            <w:noWrap/>
-            <w:vAlign w:val="bottom"/>
+            <w:tcW w:w="1893" w:type="dxa"/>
+            <w:shd w:val="clear" w:color="auto" w:fill="auto"/>
+            <w:noWrap/>
+            <w:vAlign w:val="center"/>
             <w:hideMark/>
           </w:tcPr>
           <w:p>
@@ -3868,10 +3882,10 @@
         </w:trPr>
         <w:tc>
           <w:tcPr>
-            <w:tcW w:w="0" w:type="auto"/>
-            <w:shd w:val="clear" w:color="auto" w:fill="auto"/>
-            <w:noWrap/>
-            <w:vAlign w:val="bottom"/>
+            <w:tcW w:w="1165" w:type="dxa"/>
+            <w:shd w:val="clear" w:color="auto" w:fill="auto"/>
+            <w:noWrap/>
+            <w:vAlign w:val="center"/>
             <w:hideMark/>
           </w:tcPr>
           <w:p>
@@ -3892,10 +3906,10 @@
         </w:tc>
         <w:tc>
           <w:tcPr>
-            <w:tcW w:w="0" w:type="auto"/>
-            <w:shd w:val="clear" w:color="auto" w:fill="auto"/>
-            <w:noWrap/>
-            <w:vAlign w:val="bottom"/>
+            <w:tcW w:w="3150" w:type="dxa"/>
+            <w:shd w:val="clear" w:color="auto" w:fill="auto"/>
+            <w:noWrap/>
+            <w:vAlign w:val="center"/>
             <w:hideMark/>
           </w:tcPr>
           <w:p>
@@ -3916,10 +3930,10 @@
         </w:tc>
         <w:tc>
           <w:tcPr>
-            <w:tcW w:w="0" w:type="auto"/>
-            <w:shd w:val="clear" w:color="auto" w:fill="auto"/>
-            <w:noWrap/>
-            <w:vAlign w:val="bottom"/>
+            <w:tcW w:w="1980" w:type="dxa"/>
+            <w:shd w:val="clear" w:color="auto" w:fill="auto"/>
+            <w:noWrap/>
+            <w:vAlign w:val="center"/>
             <w:hideMark/>
           </w:tcPr>
           <w:p>
@@ -3940,14 +3954,15 @@
         </w:tc>
         <w:tc>
           <w:tcPr>
-            <w:tcW w:w="0" w:type="auto"/>
-            <w:shd w:val="clear" w:color="auto" w:fill="auto"/>
-            <w:noWrap/>
-            <w:vAlign w:val="bottom"/>
-            <w:hideMark/>
-          </w:tcPr>
-          <w:p>
-            <w:pPr>
+            <w:tcW w:w="542" w:type="dxa"/>
+            <w:shd w:val="clear" w:color="auto" w:fill="auto"/>
+            <w:noWrap/>
+            <w:vAlign w:val="center"/>
+            <w:hideMark/>
+          </w:tcPr>
+          <w:p>
+            <w:pPr>
+              <w:jc w:val="center"/>
               <w:rPr>
                 <w:sz w:val="18"/>
                 <w:szCs w:val="18"/>
@@ -3964,10 +3979,10 @@
         </w:tc>
         <w:tc>
           <w:tcPr>
-            <w:tcW w:w="0" w:type="auto"/>
-            <w:shd w:val="clear" w:color="auto" w:fill="auto"/>
-            <w:noWrap/>
-            <w:vAlign w:val="bottom"/>
+            <w:tcW w:w="898" w:type="dxa"/>
+            <w:shd w:val="clear" w:color="auto" w:fill="auto"/>
+            <w:noWrap/>
+            <w:vAlign w:val="center"/>
             <w:hideMark/>
           </w:tcPr>
           <w:p>
@@ -3989,10 +4004,10 @@
         </w:tc>
         <w:tc>
           <w:tcPr>
-            <w:tcW w:w="0" w:type="auto"/>
-            <w:shd w:val="clear" w:color="auto" w:fill="auto"/>
-            <w:noWrap/>
-            <w:vAlign w:val="bottom"/>
+            <w:tcW w:w="1893" w:type="dxa"/>
+            <w:shd w:val="clear" w:color="auto" w:fill="auto"/>
+            <w:noWrap/>
+            <w:vAlign w:val="center"/>
             <w:hideMark/>
           </w:tcPr>
           <w:p>
@@ -4019,10 +4034,10 @@
         </w:trPr>
         <w:tc>
           <w:tcPr>
-            <w:tcW w:w="0" w:type="auto"/>
-            <w:shd w:val="clear" w:color="auto" w:fill="auto"/>
-            <w:noWrap/>
-            <w:vAlign w:val="bottom"/>
+            <w:tcW w:w="1165" w:type="dxa"/>
+            <w:shd w:val="clear" w:color="auto" w:fill="auto"/>
+            <w:noWrap/>
+            <w:vAlign w:val="center"/>
             <w:hideMark/>
           </w:tcPr>
           <w:p>
@@ -4043,10 +4058,10 @@
         </w:tc>
         <w:tc>
           <w:tcPr>
-            <w:tcW w:w="0" w:type="auto"/>
-            <w:shd w:val="clear" w:color="auto" w:fill="auto"/>
-            <w:noWrap/>
-            <w:vAlign w:val="bottom"/>
+            <w:tcW w:w="3150" w:type="dxa"/>
+            <w:shd w:val="clear" w:color="auto" w:fill="auto"/>
+            <w:noWrap/>
+            <w:vAlign w:val="center"/>
             <w:hideMark/>
           </w:tcPr>
           <w:p>
@@ -4067,10 +4082,10 @@
         </w:tc>
         <w:tc>
           <w:tcPr>
-            <w:tcW w:w="0" w:type="auto"/>
-            <w:shd w:val="clear" w:color="auto" w:fill="auto"/>
-            <w:noWrap/>
-            <w:vAlign w:val="bottom"/>
+            <w:tcW w:w="1980" w:type="dxa"/>
+            <w:shd w:val="clear" w:color="auto" w:fill="auto"/>
+            <w:noWrap/>
+            <w:vAlign w:val="center"/>
             <w:hideMark/>
           </w:tcPr>
           <w:p>
@@ -4091,14 +4106,15 @@
         </w:tc>
         <w:tc>
           <w:tcPr>
-            <w:tcW w:w="0" w:type="auto"/>
-            <w:shd w:val="clear" w:color="auto" w:fill="auto"/>
-            <w:noWrap/>
-            <w:vAlign w:val="bottom"/>
-            <w:hideMark/>
-          </w:tcPr>
-          <w:p>
-            <w:pPr>
+            <w:tcW w:w="542" w:type="dxa"/>
+            <w:shd w:val="clear" w:color="auto" w:fill="auto"/>
+            <w:noWrap/>
+            <w:vAlign w:val="center"/>
+            <w:hideMark/>
+          </w:tcPr>
+          <w:p>
+            <w:pPr>
+              <w:jc w:val="center"/>
               <w:rPr>
                 <w:sz w:val="18"/>
                 <w:szCs w:val="18"/>
@@ -4115,10 +4131,10 @@
         </w:tc>
         <w:tc>
           <w:tcPr>
-            <w:tcW w:w="0" w:type="auto"/>
-            <w:shd w:val="clear" w:color="auto" w:fill="auto"/>
-            <w:noWrap/>
-            <w:vAlign w:val="bottom"/>
+            <w:tcW w:w="898" w:type="dxa"/>
+            <w:shd w:val="clear" w:color="auto" w:fill="auto"/>
+            <w:noWrap/>
+            <w:vAlign w:val="center"/>
             <w:hideMark/>
           </w:tcPr>
           <w:p>
@@ -4140,10 +4156,10 @@
         </w:tc>
         <w:tc>
           <w:tcPr>
-            <w:tcW w:w="0" w:type="auto"/>
-            <w:shd w:val="clear" w:color="auto" w:fill="auto"/>
-            <w:noWrap/>
-            <w:vAlign w:val="bottom"/>
+            <w:tcW w:w="1893" w:type="dxa"/>
+            <w:shd w:val="clear" w:color="auto" w:fill="auto"/>
+            <w:noWrap/>
+            <w:vAlign w:val="center"/>
             <w:hideMark/>
           </w:tcPr>
           <w:p>
@@ -4170,10 +4186,10 @@
         </w:trPr>
         <w:tc>
           <w:tcPr>
-            <w:tcW w:w="0" w:type="auto"/>
-            <w:shd w:val="clear" w:color="auto" w:fill="auto"/>
-            <w:noWrap/>
-            <w:vAlign w:val="bottom"/>
+            <w:tcW w:w="1165" w:type="dxa"/>
+            <w:shd w:val="clear" w:color="auto" w:fill="auto"/>
+            <w:noWrap/>
+            <w:vAlign w:val="center"/>
             <w:hideMark/>
           </w:tcPr>
           <w:p>
@@ -4194,10 +4210,10 @@
         </w:tc>
         <w:tc>
           <w:tcPr>
-            <w:tcW w:w="0" w:type="auto"/>
-            <w:shd w:val="clear" w:color="auto" w:fill="auto"/>
-            <w:noWrap/>
-            <w:vAlign w:val="bottom"/>
+            <w:tcW w:w="3150" w:type="dxa"/>
+            <w:shd w:val="clear" w:color="auto" w:fill="auto"/>
+            <w:noWrap/>
+            <w:vAlign w:val="center"/>
             <w:hideMark/>
           </w:tcPr>
           <w:p>
@@ -4218,10 +4234,10 @@
         </w:tc>
         <w:tc>
           <w:tcPr>
-            <w:tcW w:w="0" w:type="auto"/>
-            <w:shd w:val="clear" w:color="auto" w:fill="auto"/>
-            <w:noWrap/>
-            <w:vAlign w:val="bottom"/>
+            <w:tcW w:w="1980" w:type="dxa"/>
+            <w:shd w:val="clear" w:color="auto" w:fill="auto"/>
+            <w:noWrap/>
+            <w:vAlign w:val="center"/>
             <w:hideMark/>
           </w:tcPr>
           <w:p>
@@ -4242,14 +4258,15 @@
         </w:tc>
         <w:tc>
           <w:tcPr>
-            <w:tcW w:w="0" w:type="auto"/>
-            <w:shd w:val="clear" w:color="auto" w:fill="auto"/>
-            <w:noWrap/>
-            <w:vAlign w:val="bottom"/>
-            <w:hideMark/>
-          </w:tcPr>
-          <w:p>
-            <w:pPr>
+            <w:tcW w:w="542" w:type="dxa"/>
+            <w:shd w:val="clear" w:color="auto" w:fill="auto"/>
+            <w:noWrap/>
+            <w:vAlign w:val="center"/>
+            <w:hideMark/>
+          </w:tcPr>
+          <w:p>
+            <w:pPr>
+              <w:jc w:val="center"/>
               <w:rPr>
                 <w:sz w:val="18"/>
                 <w:szCs w:val="18"/>
@@ -4266,10 +4283,10 @@
         </w:tc>
         <w:tc>
           <w:tcPr>
-            <w:tcW w:w="0" w:type="auto"/>
-            <w:shd w:val="clear" w:color="auto" w:fill="auto"/>
-            <w:noWrap/>
-            <w:vAlign w:val="bottom"/>
+            <w:tcW w:w="898" w:type="dxa"/>
+            <w:shd w:val="clear" w:color="auto" w:fill="auto"/>
+            <w:noWrap/>
+            <w:vAlign w:val="center"/>
             <w:hideMark/>
           </w:tcPr>
           <w:p>
@@ -4291,10 +4308,10 @@
         </w:tc>
         <w:tc>
           <w:tcPr>
-            <w:tcW w:w="0" w:type="auto"/>
-            <w:shd w:val="clear" w:color="auto" w:fill="auto"/>
-            <w:noWrap/>
-            <w:vAlign w:val="bottom"/>
+            <w:tcW w:w="1893" w:type="dxa"/>
+            <w:shd w:val="clear" w:color="auto" w:fill="auto"/>
+            <w:noWrap/>
+            <w:vAlign w:val="center"/>
             <w:hideMark/>
           </w:tcPr>
           <w:p>
@@ -4321,10 +4338,10 @@
         </w:trPr>
         <w:tc>
           <w:tcPr>
-            <w:tcW w:w="0" w:type="auto"/>
-            <w:shd w:val="clear" w:color="auto" w:fill="auto"/>
-            <w:noWrap/>
-            <w:vAlign w:val="bottom"/>
+            <w:tcW w:w="1165" w:type="dxa"/>
+            <w:shd w:val="clear" w:color="auto" w:fill="auto"/>
+            <w:noWrap/>
+            <w:vAlign w:val="center"/>
             <w:hideMark/>
           </w:tcPr>
           <w:p>
@@ -4345,10 +4362,10 @@
         </w:tc>
         <w:tc>
           <w:tcPr>
-            <w:tcW w:w="0" w:type="auto"/>
-            <w:shd w:val="clear" w:color="auto" w:fill="auto"/>
-            <w:noWrap/>
-            <w:vAlign w:val="bottom"/>
+            <w:tcW w:w="3150" w:type="dxa"/>
+            <w:shd w:val="clear" w:color="auto" w:fill="auto"/>
+            <w:noWrap/>
+            <w:vAlign w:val="center"/>
             <w:hideMark/>
           </w:tcPr>
           <w:p>
@@ -4369,10 +4386,10 @@
         </w:tc>
         <w:tc>
           <w:tcPr>
-            <w:tcW w:w="0" w:type="auto"/>
-            <w:shd w:val="clear" w:color="auto" w:fill="auto"/>
-            <w:noWrap/>
-            <w:vAlign w:val="bottom"/>
+            <w:tcW w:w="1980" w:type="dxa"/>
+            <w:shd w:val="clear" w:color="auto" w:fill="auto"/>
+            <w:noWrap/>
+            <w:vAlign w:val="center"/>
             <w:hideMark/>
           </w:tcPr>
           <w:p>
@@ -4393,14 +4410,15 @@
         </w:tc>
         <w:tc>
           <w:tcPr>
-            <w:tcW w:w="0" w:type="auto"/>
-            <w:shd w:val="clear" w:color="auto" w:fill="auto"/>
-            <w:noWrap/>
-            <w:vAlign w:val="bottom"/>
-            <w:hideMark/>
-          </w:tcPr>
-          <w:p>
-            <w:pPr>
+            <w:tcW w:w="542" w:type="dxa"/>
+            <w:shd w:val="clear" w:color="auto" w:fill="auto"/>
+            <w:noWrap/>
+            <w:vAlign w:val="center"/>
+            <w:hideMark/>
+          </w:tcPr>
+          <w:p>
+            <w:pPr>
+              <w:jc w:val="center"/>
               <w:rPr>
                 <w:sz w:val="18"/>
                 <w:szCs w:val="18"/>
@@ -4417,10 +4435,10 @@
         </w:tc>
         <w:tc>
           <w:tcPr>
-            <w:tcW w:w="0" w:type="auto"/>
-            <w:shd w:val="clear" w:color="auto" w:fill="auto"/>
-            <w:noWrap/>
-            <w:vAlign w:val="bottom"/>
+            <w:tcW w:w="898" w:type="dxa"/>
+            <w:shd w:val="clear" w:color="auto" w:fill="auto"/>
+            <w:noWrap/>
+            <w:vAlign w:val="center"/>
             <w:hideMark/>
           </w:tcPr>
           <w:p>
@@ -4442,10 +4460,10 @@
         </w:tc>
         <w:tc>
           <w:tcPr>
-            <w:tcW w:w="0" w:type="auto"/>
-            <w:shd w:val="clear" w:color="auto" w:fill="auto"/>
-            <w:noWrap/>
-            <w:vAlign w:val="bottom"/>
+            <w:tcW w:w="1893" w:type="dxa"/>
+            <w:shd w:val="clear" w:color="auto" w:fill="auto"/>
+            <w:noWrap/>
+            <w:vAlign w:val="center"/>
             <w:hideMark/>
           </w:tcPr>
           <w:p>
@@ -4472,10 +4490,10 @@
         </w:trPr>
         <w:tc>
           <w:tcPr>
-            <w:tcW w:w="0" w:type="auto"/>
-            <w:shd w:val="clear" w:color="auto" w:fill="auto"/>
-            <w:noWrap/>
-            <w:vAlign w:val="bottom"/>
+            <w:tcW w:w="1165" w:type="dxa"/>
+            <w:shd w:val="clear" w:color="auto" w:fill="auto"/>
+            <w:noWrap/>
+            <w:vAlign w:val="center"/>
             <w:hideMark/>
           </w:tcPr>
           <w:p>
@@ -4496,10 +4514,10 @@
         </w:tc>
         <w:tc>
           <w:tcPr>
-            <w:tcW w:w="0" w:type="auto"/>
-            <w:shd w:val="clear" w:color="auto" w:fill="auto"/>
-            <w:noWrap/>
-            <w:vAlign w:val="bottom"/>
+            <w:tcW w:w="3150" w:type="dxa"/>
+            <w:shd w:val="clear" w:color="auto" w:fill="auto"/>
+            <w:noWrap/>
+            <w:vAlign w:val="center"/>
             <w:hideMark/>
           </w:tcPr>
           <w:p>
@@ -4520,10 +4538,10 @@
         </w:tc>
         <w:tc>
           <w:tcPr>
-            <w:tcW w:w="0" w:type="auto"/>
-            <w:shd w:val="clear" w:color="auto" w:fill="auto"/>
-            <w:noWrap/>
-            <w:vAlign w:val="bottom"/>
+            <w:tcW w:w="1980" w:type="dxa"/>
+            <w:shd w:val="clear" w:color="auto" w:fill="auto"/>
+            <w:noWrap/>
+            <w:vAlign w:val="center"/>
             <w:hideMark/>
           </w:tcPr>
           <w:p>
@@ -4544,14 +4562,15 @@
         </w:tc>
         <w:tc>
           <w:tcPr>
-            <w:tcW w:w="0" w:type="auto"/>
-            <w:shd w:val="clear" w:color="auto" w:fill="auto"/>
-            <w:noWrap/>
-            <w:vAlign w:val="bottom"/>
-            <w:hideMark/>
-          </w:tcPr>
-          <w:p>
-            <w:pPr>
+            <w:tcW w:w="542" w:type="dxa"/>
+            <w:shd w:val="clear" w:color="auto" w:fill="auto"/>
+            <w:noWrap/>
+            <w:vAlign w:val="center"/>
+            <w:hideMark/>
+          </w:tcPr>
+          <w:p>
+            <w:pPr>
+              <w:jc w:val="center"/>
               <w:rPr>
                 <w:sz w:val="18"/>
                 <w:szCs w:val="18"/>
@@ -4568,10 +4587,10 @@
         </w:tc>
         <w:tc>
           <w:tcPr>
-            <w:tcW w:w="0" w:type="auto"/>
-            <w:shd w:val="clear" w:color="auto" w:fill="auto"/>
-            <w:noWrap/>
-            <w:vAlign w:val="bottom"/>
+            <w:tcW w:w="898" w:type="dxa"/>
+            <w:shd w:val="clear" w:color="auto" w:fill="auto"/>
+            <w:noWrap/>
+            <w:vAlign w:val="center"/>
             <w:hideMark/>
           </w:tcPr>
           <w:p>
@@ -4593,10 +4612,10 @@
         </w:tc>
         <w:tc>
           <w:tcPr>
-            <w:tcW w:w="0" w:type="auto"/>
-            <w:shd w:val="clear" w:color="auto" w:fill="auto"/>
-            <w:noWrap/>
-            <w:vAlign w:val="bottom"/>
+            <w:tcW w:w="1893" w:type="dxa"/>
+            <w:shd w:val="clear" w:color="auto" w:fill="auto"/>
+            <w:noWrap/>
+            <w:vAlign w:val="center"/>
             <w:hideMark/>
           </w:tcPr>
           <w:p>
@@ -4623,10 +4642,10 @@
         </w:trPr>
         <w:tc>
           <w:tcPr>
-            <w:tcW w:w="0" w:type="auto"/>
-            <w:shd w:val="clear" w:color="auto" w:fill="auto"/>
-            <w:noWrap/>
-            <w:vAlign w:val="bottom"/>
+            <w:tcW w:w="1165" w:type="dxa"/>
+            <w:shd w:val="clear" w:color="auto" w:fill="auto"/>
+            <w:noWrap/>
+            <w:vAlign w:val="center"/>
             <w:hideMark/>
           </w:tcPr>
           <w:p>
@@ -4647,10 +4666,10 @@
         </w:tc>
         <w:tc>
           <w:tcPr>
-            <w:tcW w:w="0" w:type="auto"/>
-            <w:shd w:val="clear" w:color="auto" w:fill="auto"/>
-            <w:noWrap/>
-            <w:vAlign w:val="bottom"/>
+            <w:tcW w:w="3150" w:type="dxa"/>
+            <w:shd w:val="clear" w:color="auto" w:fill="auto"/>
+            <w:noWrap/>
+            <w:vAlign w:val="center"/>
             <w:hideMark/>
           </w:tcPr>
           <w:p>
@@ -4671,10 +4690,10 @@
         </w:tc>
         <w:tc>
           <w:tcPr>
-            <w:tcW w:w="0" w:type="auto"/>
-            <w:shd w:val="clear" w:color="auto" w:fill="auto"/>
-            <w:noWrap/>
-            <w:vAlign w:val="bottom"/>
+            <w:tcW w:w="1980" w:type="dxa"/>
+            <w:shd w:val="clear" w:color="auto" w:fill="auto"/>
+            <w:noWrap/>
+            <w:vAlign w:val="center"/>
             <w:hideMark/>
           </w:tcPr>
           <w:p>
@@ -4695,14 +4714,15 @@
         </w:tc>
         <w:tc>
           <w:tcPr>
-            <w:tcW w:w="0" w:type="auto"/>
-            <w:shd w:val="clear" w:color="auto" w:fill="auto"/>
-            <w:noWrap/>
-            <w:vAlign w:val="bottom"/>
-            <w:hideMark/>
-          </w:tcPr>
-          <w:p>
-            <w:pPr>
+            <w:tcW w:w="542" w:type="dxa"/>
+            <w:shd w:val="clear" w:color="auto" w:fill="auto"/>
+            <w:noWrap/>
+            <w:vAlign w:val="center"/>
+            <w:hideMark/>
+          </w:tcPr>
+          <w:p>
+            <w:pPr>
+              <w:jc w:val="center"/>
               <w:rPr>
                 <w:sz w:val="18"/>
                 <w:szCs w:val="18"/>
@@ -4719,10 +4739,10 @@
         </w:tc>
         <w:tc>
           <w:tcPr>
-            <w:tcW w:w="0" w:type="auto"/>
-            <w:shd w:val="clear" w:color="auto" w:fill="auto"/>
-            <w:noWrap/>
-            <w:vAlign w:val="bottom"/>
+            <w:tcW w:w="898" w:type="dxa"/>
+            <w:shd w:val="clear" w:color="auto" w:fill="auto"/>
+            <w:noWrap/>
+            <w:vAlign w:val="center"/>
             <w:hideMark/>
           </w:tcPr>
           <w:p>
@@ -4744,10 +4764,10 @@
         </w:tc>
         <w:tc>
           <w:tcPr>
-            <w:tcW w:w="0" w:type="auto"/>
-            <w:shd w:val="clear" w:color="auto" w:fill="auto"/>
-            <w:noWrap/>
-            <w:vAlign w:val="bottom"/>
+            <w:tcW w:w="1893" w:type="dxa"/>
+            <w:shd w:val="clear" w:color="auto" w:fill="auto"/>
+            <w:noWrap/>
+            <w:vAlign w:val="center"/>
             <w:hideMark/>
           </w:tcPr>
           <w:p>
@@ -4774,10 +4794,10 @@
         </w:trPr>
         <w:tc>
           <w:tcPr>
-            <w:tcW w:w="0" w:type="auto"/>
-            <w:shd w:val="clear" w:color="auto" w:fill="auto"/>
-            <w:noWrap/>
-            <w:vAlign w:val="bottom"/>
+            <w:tcW w:w="1165" w:type="dxa"/>
+            <w:shd w:val="clear" w:color="auto" w:fill="auto"/>
+            <w:noWrap/>
+            <w:vAlign w:val="center"/>
             <w:hideMark/>
           </w:tcPr>
           <w:p>
@@ -4798,10 +4818,10 @@
         </w:tc>
         <w:tc>
           <w:tcPr>
-            <w:tcW w:w="0" w:type="auto"/>
-            <w:shd w:val="clear" w:color="auto" w:fill="auto"/>
-            <w:noWrap/>
-            <w:vAlign w:val="bottom"/>
+            <w:tcW w:w="3150" w:type="dxa"/>
+            <w:shd w:val="clear" w:color="auto" w:fill="auto"/>
+            <w:noWrap/>
+            <w:vAlign w:val="center"/>
             <w:hideMark/>
           </w:tcPr>
           <w:p>
@@ -4822,10 +4842,10 @@
         </w:tc>
         <w:tc>
           <w:tcPr>
-            <w:tcW w:w="0" w:type="auto"/>
-            <w:shd w:val="clear" w:color="auto" w:fill="auto"/>
-            <w:noWrap/>
-            <w:vAlign w:val="bottom"/>
+            <w:tcW w:w="1980" w:type="dxa"/>
+            <w:shd w:val="clear" w:color="auto" w:fill="auto"/>
+            <w:noWrap/>
+            <w:vAlign w:val="center"/>
             <w:hideMark/>
           </w:tcPr>
           <w:p>
@@ -4846,14 +4866,15 @@
         </w:tc>
         <w:tc>
           <w:tcPr>
-            <w:tcW w:w="0" w:type="auto"/>
-            <w:shd w:val="clear" w:color="auto" w:fill="auto"/>
-            <w:noWrap/>
-            <w:vAlign w:val="bottom"/>
-            <w:hideMark/>
-          </w:tcPr>
-          <w:p>
-            <w:pPr>
+            <w:tcW w:w="542" w:type="dxa"/>
+            <w:shd w:val="clear" w:color="auto" w:fill="auto"/>
+            <w:noWrap/>
+            <w:vAlign w:val="center"/>
+            <w:hideMark/>
+          </w:tcPr>
+          <w:p>
+            <w:pPr>
+              <w:jc w:val="center"/>
               <w:rPr>
                 <w:sz w:val="18"/>
                 <w:szCs w:val="18"/>
@@ -4870,10 +4891,10 @@
         </w:tc>
         <w:tc>
           <w:tcPr>
-            <w:tcW w:w="0" w:type="auto"/>
-            <w:shd w:val="clear" w:color="auto" w:fill="auto"/>
-            <w:noWrap/>
-            <w:vAlign w:val="bottom"/>
+            <w:tcW w:w="898" w:type="dxa"/>
+            <w:shd w:val="clear" w:color="auto" w:fill="auto"/>
+            <w:noWrap/>
+            <w:vAlign w:val="center"/>
             <w:hideMark/>
           </w:tcPr>
           <w:p>
@@ -4895,10 +4916,10 @@
         </w:tc>
         <w:tc>
           <w:tcPr>
-            <w:tcW w:w="0" w:type="auto"/>
-            <w:shd w:val="clear" w:color="auto" w:fill="auto"/>
-            <w:noWrap/>
-            <w:vAlign w:val="bottom"/>
+            <w:tcW w:w="1893" w:type="dxa"/>
+            <w:shd w:val="clear" w:color="auto" w:fill="auto"/>
+            <w:noWrap/>
+            <w:vAlign w:val="center"/>
             <w:hideMark/>
           </w:tcPr>
           <w:p>
@@ -4925,10 +4946,10 @@
         </w:trPr>
         <w:tc>
           <w:tcPr>
-            <w:tcW w:w="0" w:type="auto"/>
-            <w:shd w:val="clear" w:color="auto" w:fill="auto"/>
-            <w:noWrap/>
-            <w:vAlign w:val="bottom"/>
+            <w:tcW w:w="1165" w:type="dxa"/>
+            <w:shd w:val="clear" w:color="auto" w:fill="auto"/>
+            <w:noWrap/>
+            <w:vAlign w:val="center"/>
             <w:hideMark/>
           </w:tcPr>
           <w:p>
@@ -4949,10 +4970,10 @@
         </w:tc>
         <w:tc>
           <w:tcPr>
-            <w:tcW w:w="0" w:type="auto"/>
-            <w:shd w:val="clear" w:color="auto" w:fill="auto"/>
-            <w:noWrap/>
-            <w:vAlign w:val="bottom"/>
+            <w:tcW w:w="3150" w:type="dxa"/>
+            <w:shd w:val="clear" w:color="auto" w:fill="auto"/>
+            <w:noWrap/>
+            <w:vAlign w:val="center"/>
             <w:hideMark/>
           </w:tcPr>
           <w:p>
@@ -4973,10 +4994,10 @@
         </w:tc>
         <w:tc>
           <w:tcPr>
-            <w:tcW w:w="0" w:type="auto"/>
-            <w:shd w:val="clear" w:color="auto" w:fill="auto"/>
-            <w:noWrap/>
-            <w:vAlign w:val="bottom"/>
+            <w:tcW w:w="1980" w:type="dxa"/>
+            <w:shd w:val="clear" w:color="auto" w:fill="auto"/>
+            <w:noWrap/>
+            <w:vAlign w:val="center"/>
             <w:hideMark/>
           </w:tcPr>
           <w:p>
@@ -4997,14 +5018,15 @@
         </w:tc>
         <w:tc>
           <w:tcPr>
-            <w:tcW w:w="0" w:type="auto"/>
-            <w:shd w:val="clear" w:color="auto" w:fill="auto"/>
-            <w:noWrap/>
-            <w:vAlign w:val="bottom"/>
-            <w:hideMark/>
-          </w:tcPr>
-          <w:p>
-            <w:pPr>
+            <w:tcW w:w="542" w:type="dxa"/>
+            <w:shd w:val="clear" w:color="auto" w:fill="auto"/>
+            <w:noWrap/>
+            <w:vAlign w:val="center"/>
+            <w:hideMark/>
+          </w:tcPr>
+          <w:p>
+            <w:pPr>
+              <w:jc w:val="center"/>
               <w:rPr>
                 <w:sz w:val="18"/>
                 <w:szCs w:val="18"/>
@@ -5021,10 +5043,10 @@
         </w:tc>
         <w:tc>
           <w:tcPr>
-            <w:tcW w:w="0" w:type="auto"/>
-            <w:shd w:val="clear" w:color="auto" w:fill="auto"/>
-            <w:noWrap/>
-            <w:vAlign w:val="bottom"/>
+            <w:tcW w:w="898" w:type="dxa"/>
+            <w:shd w:val="clear" w:color="auto" w:fill="auto"/>
+            <w:noWrap/>
+            <w:vAlign w:val="center"/>
             <w:hideMark/>
           </w:tcPr>
           <w:p>
@@ -5046,10 +5068,10 @@
         </w:tc>
         <w:tc>
           <w:tcPr>
-            <w:tcW w:w="0" w:type="auto"/>
-            <w:shd w:val="clear" w:color="auto" w:fill="auto"/>
-            <w:noWrap/>
-            <w:vAlign w:val="bottom"/>
+            <w:tcW w:w="1893" w:type="dxa"/>
+            <w:shd w:val="clear" w:color="auto" w:fill="auto"/>
+            <w:noWrap/>
+            <w:vAlign w:val="center"/>
             <w:hideMark/>
           </w:tcPr>
           <w:p>
@@ -5076,10 +5098,10 @@
         </w:trPr>
         <w:tc>
           <w:tcPr>
-            <w:tcW w:w="0" w:type="auto"/>
-            <w:shd w:val="clear" w:color="auto" w:fill="auto"/>
-            <w:noWrap/>
-            <w:vAlign w:val="bottom"/>
+            <w:tcW w:w="1165" w:type="dxa"/>
+            <w:shd w:val="clear" w:color="auto" w:fill="auto"/>
+            <w:noWrap/>
+            <w:vAlign w:val="center"/>
             <w:hideMark/>
           </w:tcPr>
           <w:p>
@@ -5100,10 +5122,10 @@
         </w:tc>
         <w:tc>
           <w:tcPr>
-            <w:tcW w:w="0" w:type="auto"/>
-            <w:shd w:val="clear" w:color="auto" w:fill="auto"/>
-            <w:noWrap/>
-            <w:vAlign w:val="bottom"/>
+            <w:tcW w:w="3150" w:type="dxa"/>
+            <w:shd w:val="clear" w:color="auto" w:fill="auto"/>
+            <w:noWrap/>
+            <w:vAlign w:val="center"/>
             <w:hideMark/>
           </w:tcPr>
           <w:p>
@@ -5124,10 +5146,10 @@
         </w:tc>
         <w:tc>
           <w:tcPr>
-            <w:tcW w:w="0" w:type="auto"/>
-            <w:shd w:val="clear" w:color="auto" w:fill="auto"/>
-            <w:noWrap/>
-            <w:vAlign w:val="bottom"/>
+            <w:tcW w:w="1980" w:type="dxa"/>
+            <w:shd w:val="clear" w:color="auto" w:fill="auto"/>
+            <w:noWrap/>
+            <w:vAlign w:val="center"/>
             <w:hideMark/>
           </w:tcPr>
           <w:p>
@@ -5148,14 +5170,15 @@
         </w:tc>
         <w:tc>
           <w:tcPr>
-            <w:tcW w:w="0" w:type="auto"/>
-            <w:shd w:val="clear" w:color="auto" w:fill="auto"/>
-            <w:noWrap/>
-            <w:vAlign w:val="bottom"/>
-            <w:hideMark/>
-          </w:tcPr>
-          <w:p>
-            <w:pPr>
+            <w:tcW w:w="542" w:type="dxa"/>
+            <w:shd w:val="clear" w:color="auto" w:fill="auto"/>
+            <w:noWrap/>
+            <w:vAlign w:val="center"/>
+            <w:hideMark/>
+          </w:tcPr>
+          <w:p>
+            <w:pPr>
+              <w:jc w:val="center"/>
               <w:rPr>
                 <w:sz w:val="18"/>
                 <w:szCs w:val="18"/>
@@ -5172,10 +5195,10 @@
         </w:tc>
         <w:tc>
           <w:tcPr>
-            <w:tcW w:w="0" w:type="auto"/>
-            <w:shd w:val="clear" w:color="auto" w:fill="auto"/>
-            <w:noWrap/>
-            <w:vAlign w:val="bottom"/>
+            <w:tcW w:w="898" w:type="dxa"/>
+            <w:shd w:val="clear" w:color="auto" w:fill="auto"/>
+            <w:noWrap/>
+            <w:vAlign w:val="center"/>
             <w:hideMark/>
           </w:tcPr>
           <w:p>
@@ -5197,10 +5220,10 @@
         </w:tc>
         <w:tc>
           <w:tcPr>
-            <w:tcW w:w="0" w:type="auto"/>
-            <w:shd w:val="clear" w:color="auto" w:fill="auto"/>
-            <w:noWrap/>
-            <w:vAlign w:val="bottom"/>
+            <w:tcW w:w="1893" w:type="dxa"/>
+            <w:shd w:val="clear" w:color="auto" w:fill="auto"/>
+            <w:noWrap/>
+            <w:vAlign w:val="center"/>
             <w:hideMark/>
           </w:tcPr>
           <w:p>
@@ -5227,10 +5250,10 @@
         </w:trPr>
         <w:tc>
           <w:tcPr>
-            <w:tcW w:w="0" w:type="auto"/>
-            <w:shd w:val="clear" w:color="auto" w:fill="auto"/>
-            <w:noWrap/>
-            <w:vAlign w:val="bottom"/>
+            <w:tcW w:w="1165" w:type="dxa"/>
+            <w:shd w:val="clear" w:color="auto" w:fill="auto"/>
+            <w:noWrap/>
+            <w:vAlign w:val="center"/>
             <w:hideMark/>
           </w:tcPr>
           <w:p>
@@ -5251,10 +5274,10 @@
         </w:tc>
         <w:tc>
           <w:tcPr>
-            <w:tcW w:w="0" w:type="auto"/>
-            <w:shd w:val="clear" w:color="auto" w:fill="auto"/>
-            <w:noWrap/>
-            <w:vAlign w:val="bottom"/>
+            <w:tcW w:w="3150" w:type="dxa"/>
+            <w:shd w:val="clear" w:color="auto" w:fill="auto"/>
+            <w:noWrap/>
+            <w:vAlign w:val="center"/>
             <w:hideMark/>
           </w:tcPr>
           <w:p>
@@ -5275,10 +5298,10 @@
         </w:tc>
         <w:tc>
           <w:tcPr>
-            <w:tcW w:w="0" w:type="auto"/>
-            <w:shd w:val="clear" w:color="auto" w:fill="auto"/>
-            <w:noWrap/>
-            <w:vAlign w:val="bottom"/>
+            <w:tcW w:w="1980" w:type="dxa"/>
+            <w:shd w:val="clear" w:color="auto" w:fill="auto"/>
+            <w:noWrap/>
+            <w:vAlign w:val="center"/>
             <w:hideMark/>
           </w:tcPr>
           <w:p>
@@ -5299,14 +5322,15 @@
         </w:tc>
         <w:tc>
           <w:tcPr>
-            <w:tcW w:w="0" w:type="auto"/>
-            <w:shd w:val="clear" w:color="auto" w:fill="auto"/>
-            <w:noWrap/>
-            <w:vAlign w:val="bottom"/>
-            <w:hideMark/>
-          </w:tcPr>
-          <w:p>
-            <w:pPr>
+            <w:tcW w:w="542" w:type="dxa"/>
+            <w:shd w:val="clear" w:color="auto" w:fill="auto"/>
+            <w:noWrap/>
+            <w:vAlign w:val="center"/>
+            <w:hideMark/>
+          </w:tcPr>
+          <w:p>
+            <w:pPr>
+              <w:jc w:val="center"/>
               <w:rPr>
                 <w:sz w:val="18"/>
                 <w:szCs w:val="18"/>
@@ -5323,10 +5347,10 @@
         </w:tc>
         <w:tc>
           <w:tcPr>
-            <w:tcW w:w="0" w:type="auto"/>
-            <w:shd w:val="clear" w:color="auto" w:fill="auto"/>
-            <w:noWrap/>
-            <w:vAlign w:val="bottom"/>
+            <w:tcW w:w="898" w:type="dxa"/>
+            <w:shd w:val="clear" w:color="auto" w:fill="auto"/>
+            <w:noWrap/>
+            <w:vAlign w:val="center"/>
             <w:hideMark/>
           </w:tcPr>
           <w:p>
@@ -5348,10 +5372,10 @@
         </w:tc>
         <w:tc>
           <w:tcPr>
-            <w:tcW w:w="0" w:type="auto"/>
-            <w:shd w:val="clear" w:color="auto" w:fill="auto"/>
-            <w:noWrap/>
-            <w:vAlign w:val="bottom"/>
+            <w:tcW w:w="1893" w:type="dxa"/>
+            <w:shd w:val="clear" w:color="auto" w:fill="auto"/>
+            <w:noWrap/>
+            <w:vAlign w:val="center"/>
             <w:hideMark/>
           </w:tcPr>
           <w:p>
@@ -5428,11 +5452,6 @@
         </w:rPr>
         <w:t>Tabela de refinarias instaladas em território nacional</w:t>
       </w:r>
-    </w:p>
-    <w:p>
-      <w:pPr>
-        <w:jc w:val="both"/>
-      </w:pPr>
     </w:p>
     <w:p>
       <w:pPr>
@@ -5460,6 +5479,7 @@
           <w:sz w:val="24"/>
           <w:szCs w:val="24"/>
         </w:rPr>
+        <w:lastRenderedPageBreak/>
         <w:t>Instituto Brasileiro de Geografia e Estatística (IBGE)</w:t>
       </w:r>
     </w:p>
@@ -5604,6 +5624,15 @@
       <w:r>
         <w:t xml:space="preserve"> podem ser acessados através do endereço de FTP abaixo:</w:t>
       </w:r>
+    </w:p>
+    <w:p>
+      <w:pPr>
+        <w:jc w:val="both"/>
+        <w:rPr>
+          <w:sz w:val="20"/>
+          <w:szCs w:val="20"/>
+        </w:rPr>
+      </w:pPr>
     </w:p>
     <w:p>
       <w:pPr>
@@ -5627,18 +5656,6 @@
     </w:p>
     <w:p>
       <w:pPr>
-        <w:jc w:val="both"/>
-        <w:rPr>
-          <w:rFonts w:eastAsiaTheme="majorEastAsia"/>
-          <w:b/>
-          <w:bCs/>
-          <w:sz w:val="28"/>
-          <w:szCs w:val="28"/>
-        </w:rPr>
-      </w:pPr>
-    </w:p>
-    <w:p>
-      <w:pPr>
         <w:pStyle w:val="Heading1"/>
         <w:numPr>
           <w:ilvl w:val="0"/>
@@ -5740,11 +5757,6 @@
     </w:p>
     <w:p>
       <w:pPr>
-        <w:jc w:val="both"/>
-      </w:pPr>
-    </w:p>
-    <w:p>
-      <w:pPr>
         <w:pStyle w:val="Heading1"/>
         <w:numPr>
           <w:ilvl w:val="0"/>
@@ -5777,7 +5789,6 @@
         <w:t>A seguir, foram elencadas as atividades previstas no desenvolvimento deste trabalho:</w:t>
       </w:r>
     </w:p>
-    <w:p/>
     <w:p>
       <w:pPr>
         <w:pStyle w:val="ListParagraph"/>
@@ -5919,7 +5930,13 @@
         <w:jc w:val="both"/>
       </w:pPr>
       <w:r>
-        <w:t>Cálculo das distancias entre os postos de gasolina e as refinarias</w:t>
+        <w:t xml:space="preserve">Cálculo das distancias entre os postos </w:t>
+      </w:r>
+      <w:r>
+        <w:t xml:space="preserve">e centroides de municípios </w:t>
+      </w:r>
+      <w:r>
+        <w:t>e as refinarias</w:t>
       </w:r>
       <w:r>
         <w:t>;</w:t>
@@ -5935,7 +5952,16 @@
         <w:jc w:val="both"/>
       </w:pPr>
       <w:r>
-        <w:t>Cálculo das distancias entre os postos de gasolina e as distribuidoras</w:t>
+        <w:t xml:space="preserve">Cálculo das distancias entre os postos </w:t>
+      </w:r>
+      <w:r>
+        <w:t>e centroides de municípios</w:t>
+      </w:r>
+      <w:r>
+        <w:t xml:space="preserve"> </w:t>
+      </w:r>
+      <w:r>
+        <w:t>e as distribuidoras</w:t>
       </w:r>
       <w:r>
         <w:t>;</w:t>
@@ -5951,7 +5977,22 @@
         <w:jc w:val="both"/>
       </w:pPr>
       <w:r>
-        <w:t>Cálculo das distancias entre os centroides dos municípios pesquisados as refinarias</w:t>
+        <w:t>Regressão linear</w:t>
+      </w:r>
+      <w:r>
+        <w:t xml:space="preserve"> múltipla</w:t>
+      </w:r>
+      <w:r>
+        <w:t xml:space="preserve"> do preço da gasolina comum em função das distâncias calculadas para os postos de gasolina pesquisados (</w:t>
+      </w:r>
+      <w:r>
+        <w:t>Distância</w:t>
+      </w:r>
+      <w:r>
+        <w:t xml:space="preserve"> Média, Desvio Padrão da Distância, </w:t>
+      </w:r>
+      <w:r>
+        <w:t>Distância Mínima, Distância Máxima)</w:t>
       </w:r>
       <w:r>
         <w:t>;</w:t>
@@ -5967,7 +6008,7 @@
         <w:jc w:val="both"/>
       </w:pPr>
       <w:r>
-        <w:t>Cálculo das distancias entre os centroides dos municípios pesquisados as distribuidoras</w:t>
+        <w:t>Regressão linear múltipla do preço da gasolina comum em função das distâncias calculadas para os centroides dos municípios pesquisados (Distância Média, Desvio Padrão da Distância, Distância Mínima, Distância Máxima)</w:t>
       </w:r>
       <w:r>
         <w:t>;</w:t>
@@ -5983,22 +6024,7 @@
         <w:jc w:val="both"/>
       </w:pPr>
       <w:r>
-        <w:t>Regressão linear</w:t>
-      </w:r>
-      <w:r>
-        <w:t xml:space="preserve"> múltipla</w:t>
-      </w:r>
-      <w:r>
-        <w:t xml:space="preserve"> do preço da gasolina comum em função das distâncias calculadas para os postos de gasolina pesquisados (</w:t>
-      </w:r>
-      <w:r>
-        <w:t>Distância</w:t>
-      </w:r>
-      <w:r>
-        <w:t xml:space="preserve"> Média, Desvio Padrão da Distância, </w:t>
-      </w:r>
-      <w:r>
-        <w:t>Distância Mínima, Distância Máxima)</w:t>
+        <w:t>Análise dos resultados de regressão linear múltipla</w:t>
       </w:r>
       <w:r>
         <w:t>;</w:t>
@@ -6014,8 +6040,16 @@
         <w:jc w:val="both"/>
       </w:pPr>
       <w:r>
-        <w:lastRenderedPageBreak/>
-        <w:t>Regressão linear múltipla do preço da gasolina comum em função das distâncias calculadas para os centroides dos municípios pesquisados (Distância Média, Desvio Padrão da Distância, Distância Mínima, Distância Máxima)</w:t>
+        <w:t>Cálculo de autocorrelação espacial</w:t>
+      </w:r>
+      <w:r>
+        <w:t xml:space="preserve"> (I de Moran)</w:t>
+      </w:r>
+      <w:r>
+        <w:t xml:space="preserve"> para os postos e </w:t>
+      </w:r>
+      <w:r>
+        <w:t>municípios pesquisados</w:t>
       </w:r>
       <w:r>
         <w:t>;</w:t>
@@ -6031,7 +6065,7 @@
         <w:jc w:val="both"/>
       </w:pPr>
       <w:r>
-        <w:t>Análise dos resultados de regressão linear múltipla</w:t>
+        <w:t>Avaliação dos resultados e criação de mapas temáticos</w:t>
       </w:r>
       <w:r>
         <w:t>;</w:t>
@@ -6047,47 +6081,6 @@
         <w:jc w:val="both"/>
       </w:pPr>
       <w:r>
-        <w:t>Cálculo de autocorrelação espacial</w:t>
-      </w:r>
-      <w:r>
-        <w:t xml:space="preserve"> (I de Moran)</w:t>
-      </w:r>
-      <w:r>
-        <w:t xml:space="preserve"> para os postos e </w:t>
-      </w:r>
-      <w:r>
-        <w:t>municípios pesquisados</w:t>
-      </w:r>
-      <w:r>
-        <w:t>;</w:t>
-      </w:r>
-    </w:p>
-    <w:p>
-      <w:pPr>
-        <w:pStyle w:val="ListParagraph"/>
-        <w:numPr>
-          <w:ilvl w:val="0"/>
-          <w:numId w:val="12"/>
-        </w:numPr>
-        <w:jc w:val="both"/>
-      </w:pPr>
-      <w:r>
-        <w:t>Avaliação dos resultados e criação de mapas temáticos</w:t>
-      </w:r>
-      <w:r>
-        <w:t>;</w:t>
-      </w:r>
-    </w:p>
-    <w:p>
-      <w:pPr>
-        <w:pStyle w:val="ListParagraph"/>
-        <w:numPr>
-          <w:ilvl w:val="0"/>
-          <w:numId w:val="12"/>
-        </w:numPr>
-        <w:jc w:val="both"/>
-      </w:pPr>
-      <w:r>
         <w:t xml:space="preserve">Publicação </w:t>
       </w:r>
       <w:r>
@@ -6096,16 +6089,6 @@
       <w:r>
         <w:t xml:space="preserve"> com as conclusões do trabalho de pesquisa.</w:t>
       </w:r>
-    </w:p>
-    <w:p>
-      <w:pPr>
-        <w:jc w:val="both"/>
-      </w:pPr>
-    </w:p>
-    <w:p>
-      <w:pPr>
-        <w:jc w:val="both"/>
-      </w:pPr>
     </w:p>
     <w:sectPr>
       <w:headerReference w:type="default" r:id="rId27"/>

</xml_diff>